<commit_message>
last changes to report
</commit_message>
<xml_diff>
--- a/proj/docs/Relatorio.docx
+++ b/proj/docs/Relatorio.docx
@@ -4428,8 +4428,6 @@
               </w:rPr>
               <w:t>Conclusões</w:t>
             </w:r>
-            <w:bookmarkStart w:id="0" w:name="_GoBack"/>
-            <w:bookmarkEnd w:id="0"/>
           </w:p>
         </w:tc>
         <w:tc>
@@ -4810,14 +4808,27 @@
                             <w:r>
                               <w:t xml:space="preserve">Fig. </w:t>
                             </w:r>
-                            <w:fldSimple w:instr=" SEQ Figure \* ARABIC ">
-                              <w:r>
-                                <w:rPr>
-                                  <w:noProof/>
-                                </w:rPr>
-                                <w:t>1</w:t>
-                              </w:r>
-                            </w:fldSimple>
+                            <w:r>
+                              <w:fldChar w:fldCharType="begin"/>
+                            </w:r>
+                            <w:r>
+                              <w:instrText xml:space="preserve"> SEQ Figure \* ARABIC </w:instrText>
+                            </w:r>
+                            <w:r>
+                              <w:fldChar w:fldCharType="separate"/>
+                            </w:r>
+                            <w:r>
+                              <w:rPr>
+                                <w:noProof/>
+                              </w:rPr>
+                              <w:t>1</w:t>
+                            </w:r>
+                            <w:r>
+                              <w:rPr>
+                                <w:noProof/>
+                              </w:rPr>
+                              <w:fldChar w:fldCharType="end"/>
+                            </w:r>
                             <w:r>
                               <w:t xml:space="preserve"> – Menu</w:t>
                             </w:r>
@@ -4852,14 +4863,27 @@
                       <w:r>
                         <w:t xml:space="preserve">Fig. </w:t>
                       </w:r>
-                      <w:fldSimple w:instr=" SEQ Figure \* ARABIC ">
-                        <w:r>
-                          <w:rPr>
-                            <w:noProof/>
-                          </w:rPr>
-                          <w:t>1</w:t>
-                        </w:r>
-                      </w:fldSimple>
+                      <w:r>
+                        <w:fldChar w:fldCharType="begin"/>
+                      </w:r>
+                      <w:r>
+                        <w:instrText xml:space="preserve"> SEQ Figure \* ARABIC </w:instrText>
+                      </w:r>
+                      <w:r>
+                        <w:fldChar w:fldCharType="separate"/>
+                      </w:r>
+                      <w:r>
+                        <w:rPr>
+                          <w:noProof/>
+                        </w:rPr>
+                        <w:t>1</w:t>
+                      </w:r>
+                      <w:r>
+                        <w:rPr>
+                          <w:noProof/>
+                        </w:rPr>
+                        <w:fldChar w:fldCharType="end"/>
+                      </w:r>
                       <w:r>
                         <w:t xml:space="preserve"> – Menu</w:t>
                       </w:r>
@@ -12937,6 +12961,7 @@
           </wp:anchor>
         </w:drawing>
       </w:r>
+      <w:bookmarkStart w:id="0" w:name="_GoBack"/>
       <w:r>
         <w:rPr>
           <w:rFonts w:cs="Arial"/>
@@ -12972,6 +12997,7 @@
           </wp:anchor>
         </w:drawing>
       </w:r>
+      <w:bookmarkEnd w:id="0"/>
     </w:p>
     <w:p>
       <w:pPr>
@@ -14731,10 +14757,10 @@
                 <c:formatCode>General</c:formatCode>
                 <c:ptCount val="2"/>
                 <c:pt idx="0">
-                  <c:v>60</c:v>
+                  <c:v>70</c:v>
                 </c:pt>
                 <c:pt idx="1">
-                  <c:v>40</c:v>
+                  <c:v>30</c:v>
                 </c:pt>
               </c:numCache>
             </c:numRef>
@@ -16225,7 +16251,7 @@
 </file>
 
 <file path=customXml/itemProps2.xml><?xml version="1.0" encoding="utf-8"?>
-<ds:datastoreItem xmlns:ds="http://schemas.openxmlformats.org/officeDocument/2006/customXml" ds:itemID="{1DC74265-A43B-4A6B-B290-C4160726C2A5}">
+<ds:datastoreItem xmlns:ds="http://schemas.openxmlformats.org/officeDocument/2006/customXml" ds:itemID="{7D94B96E-38AF-4D32-AEB5-CEAC41FD46AB}">
   <ds:schemaRefs>
     <ds:schemaRef ds:uri="http://schemas.openxmlformats.org/officeDocument/2006/bibliography"/>
   </ds:schemaRefs>

</xml_diff>